<commit_message>
Create UC-14 Logout , Edit UC-14 Logout Test Script
</commit_message>
<xml_diff>
--- a/Document/Test paln/[Test plan-14]-Logout.docx
+++ b/Document/Test paln/[Test plan-14]-Logout.docx
@@ -165,7 +165,17 @@
           <w:sz w:val="32"/>
           <w:szCs w:val="32"/>
         </w:rPr>
-        <w:t>User click “Logout” button.</w:t>
+        <w:t>I</w:t>
+      </w:r>
+      <w:bookmarkStart w:id="0" w:name="_GoBack"/>
+      <w:bookmarkEnd w:id="0"/>
+      <w:r>
+        <w:rPr>
+          <w:rFonts w:ascii="TH SarabunPSK" w:hAnsi="TH SarabunPSK" w:cs="TH SarabunPSK"/>
+          <w:sz w:val="32"/>
+          <w:szCs w:val="32"/>
+        </w:rPr>
+        <w:t>nput email in textbox.</w:t>
       </w:r>
     </w:p>
     <w:p>
@@ -187,6 +197,72 @@
           <w:sz w:val="32"/>
           <w:szCs w:val="32"/>
         </w:rPr>
+        <w:t>Input password in textbox.</w:t>
+      </w:r>
+    </w:p>
+    <w:p>
+      <w:pPr>
+        <w:pStyle w:val="ListParagraph"/>
+        <w:numPr>
+          <w:ilvl w:val="0"/>
+          <w:numId w:val="1"/>
+        </w:numPr>
+        <w:rPr>
+          <w:rFonts w:ascii="TH SarabunPSK" w:hAnsi="TH SarabunPSK" w:cs="TH SarabunPSK"/>
+          <w:sz w:val="32"/>
+          <w:szCs w:val="32"/>
+        </w:rPr>
+      </w:pPr>
+      <w:r>
+        <w:rPr>
+          <w:rFonts w:ascii="TH SarabunPSK" w:hAnsi="TH SarabunPSK" w:cs="TH SarabunPSK"/>
+          <w:sz w:val="32"/>
+          <w:szCs w:val="32"/>
+        </w:rPr>
+        <w:t>User click “Login” button.</w:t>
+      </w:r>
+    </w:p>
+    <w:p>
+      <w:pPr>
+        <w:pStyle w:val="ListParagraph"/>
+        <w:numPr>
+          <w:ilvl w:val="0"/>
+          <w:numId w:val="1"/>
+        </w:numPr>
+        <w:rPr>
+          <w:rFonts w:ascii="TH SarabunPSK" w:hAnsi="TH SarabunPSK" w:cs="TH SarabunPSK"/>
+          <w:sz w:val="32"/>
+          <w:szCs w:val="32"/>
+        </w:rPr>
+      </w:pPr>
+      <w:r>
+        <w:rPr>
+          <w:rFonts w:ascii="TH SarabunPSK" w:hAnsi="TH SarabunPSK" w:cs="TH SarabunPSK"/>
+          <w:sz w:val="32"/>
+          <w:szCs w:val="32"/>
+        </w:rPr>
+        <w:t>User click “Logout” button.</w:t>
+      </w:r>
+    </w:p>
+    <w:p>
+      <w:pPr>
+        <w:pStyle w:val="ListParagraph"/>
+        <w:numPr>
+          <w:ilvl w:val="0"/>
+          <w:numId w:val="1"/>
+        </w:numPr>
+        <w:rPr>
+          <w:rFonts w:ascii="TH SarabunPSK" w:hAnsi="TH SarabunPSK" w:cs="TH SarabunPSK"/>
+          <w:sz w:val="32"/>
+          <w:szCs w:val="32"/>
+        </w:rPr>
+      </w:pPr>
+      <w:r>
+        <w:rPr>
+          <w:rFonts w:ascii="TH SarabunPSK" w:hAnsi="TH SarabunPSK" w:cs="TH SarabunPSK"/>
+          <w:sz w:val="32"/>
+          <w:szCs w:val="32"/>
+        </w:rPr>
         <w:t xml:space="preserve">Check </w:t>
       </w:r>
       <w:r>
@@ -203,17 +279,7 @@
           <w:sz w:val="32"/>
           <w:szCs w:val="32"/>
         </w:rPr>
-        <w:t>the “Login” page is displayed</w:t>
-      </w:r>
-      <w:bookmarkStart w:id="0" w:name="_GoBack"/>
-      <w:bookmarkEnd w:id="0"/>
-      <w:r>
-        <w:rPr>
-          <w:rFonts w:ascii="TH SarabunPSK" w:hAnsi="TH SarabunPSK" w:cs="TH SarabunPSK"/>
-          <w:sz w:val="32"/>
-          <w:szCs w:val="32"/>
-        </w:rPr>
-        <w:t xml:space="preserve"> </w:t>
+        <w:t xml:space="preserve">the “Login” page is displayed </w:t>
       </w:r>
       <w:r>
         <w:rPr>

</xml_diff>